<commit_message>
Se cambiaron los datos en el lote de prueba 06_Tipo Variable
</commit_message>
<xml_diff>
--- a/H_Clinicas/LotesDePrueba.docx
+++ b/H_Clinicas/LotesDePrueba.docx
@@ -2,6 +2,745 @@
 <file path=word/document.xml><?xml version="1.0" encoding="utf-8"?>
 <w:document xmlns:wpc="http://schemas.microsoft.com/office/word/2010/wordprocessingCanvas" xmlns:mc="http://schemas.openxmlformats.org/markup-compatibility/2006" xmlns:o="urn:schemas-microsoft-com:office:office" xmlns:r="http://schemas.openxmlformats.org/officeDocument/2006/relationships" xmlns:m="http://schemas.openxmlformats.org/officeDocument/2006/math" xmlns:v="urn:schemas-microsoft-com:vml" xmlns:wp14="http://schemas.microsoft.com/office/word/2010/wordprocessingDrawing" xmlns:wp="http://schemas.openxmlformats.org/drawingml/2006/wordprocessingDrawing" xmlns:w10="urn:schemas-microsoft-com:office:word" xmlns:w="http://schemas.openxmlformats.org/wordprocessingml/2006/main" xmlns:w14="http://schemas.microsoft.com/office/word/2010/wordml" xmlns:w15="http://schemas.microsoft.com/office/word/2012/wordml" xmlns:wpg="http://schemas.microsoft.com/office/word/2010/wordprocessingGroup" xmlns:wpi="http://schemas.microsoft.com/office/word/2010/wordprocessingInk" xmlns:wne="http://schemas.microsoft.com/office/word/2006/wordml" xmlns:wps="http://schemas.microsoft.com/office/word/2010/wordprocessingShape" mc:Ignorable="w14 w15 wp14">
   <w:body>
+    <w:p>
+      <w:r>
+        <w:t>00_Caso Normal</w:t>
+      </w:r>
+    </w:p>
+    <w:p>
+      <w:proofErr w:type="spellStart"/>
+      <w:r>
+        <w:t>Desc</w:t>
+      </w:r>
+      <w:proofErr w:type="spellEnd"/>
+      <w:r>
+        <w:t xml:space="preserve">: </w:t>
+      </w:r>
+    </w:p>
+    <w:tbl>
+      <w:tblPr>
+        <w:tblStyle w:val="Tablaconcuadrcula"/>
+        <w:tblW w:w="0" w:type="auto"/>
+        <w:tblLook w:val="04A0" w:firstRow="1" w:lastRow="0" w:firstColumn="1" w:lastColumn="0" w:noHBand="0" w:noVBand="1"/>
+      </w:tblPr>
+      <w:tblGrid>
+        <w:gridCol w:w="4247"/>
+        <w:gridCol w:w="4247"/>
+      </w:tblGrid>
+      <w:tr>
+        <w:tc>
+          <w:tcPr>
+            <w:tcW w:w="4247" w:type="dxa"/>
+          </w:tcPr>
+          <w:p>
+            <w:r>
+              <w:t>In</w:t>
+            </w:r>
+          </w:p>
+        </w:tc>
+        <w:tc>
+          <w:tcPr>
+            <w:tcW w:w="4247" w:type="dxa"/>
+          </w:tcPr>
+          <w:p>
+            <w:proofErr w:type="spellStart"/>
+            <w:r>
+              <w:t>Out</w:t>
+            </w:r>
+            <w:proofErr w:type="spellEnd"/>
+          </w:p>
+        </w:tc>
+      </w:tr>
+      <w:tr>
+        <w:trPr>
+          <w:trHeight w:val="87"/>
+        </w:trPr>
+        <w:tc>
+          <w:tcPr>
+            <w:tcW w:w="4247" w:type="dxa"/>
+          </w:tcPr>
+          <w:p>
+            <w:pPr>
+              <w:autoSpaceDE w:val="0"/>
+              <w:autoSpaceDN w:val="0"/>
+              <w:adjustRightInd w:val="0"/>
+              <w:rPr>
+                <w:rFonts w:ascii="LiberationSans" w:hAnsi="LiberationSans" w:cs="LiberationSans"/>
+                <w:sz w:val="20"/>
+                <w:szCs w:val="20"/>
+              </w:rPr>
+            </w:pPr>
+            <w:r>
+              <w:rPr>
+                <w:rFonts w:ascii="LiberationSans" w:hAnsi="LiberationSans" w:cs="LiberationSans"/>
+                <w:sz w:val="20"/>
+                <w:szCs w:val="20"/>
+              </w:rPr>
+              <w:t>11</w:t>
+            </w:r>
+          </w:p>
+          <w:p>
+            <w:pPr>
+              <w:autoSpaceDE w:val="0"/>
+              <w:autoSpaceDN w:val="0"/>
+              <w:adjustRightInd w:val="0"/>
+              <w:rPr>
+                <w:rFonts w:ascii="LiberationSans" w:hAnsi="LiberationSans" w:cs="LiberationSans"/>
+                <w:sz w:val="20"/>
+                <w:szCs w:val="20"/>
+              </w:rPr>
+            </w:pPr>
+            <w:r>
+              <w:rPr>
+                <w:rFonts w:ascii="LiberationSans" w:hAnsi="LiberationSans" w:cs="LiberationSans"/>
+                <w:sz w:val="20"/>
+                <w:szCs w:val="20"/>
+              </w:rPr>
+              <w:t xml:space="preserve">10 Nicanor </w:t>
+            </w:r>
+            <w:proofErr w:type="spellStart"/>
+            <w:r>
+              <w:rPr>
+                <w:rFonts w:ascii="LiberationSans" w:hAnsi="LiberationSans" w:cs="LiberationSans"/>
+                <w:sz w:val="20"/>
+                <w:szCs w:val="20"/>
+              </w:rPr>
+              <w:t>Gonzalez</w:t>
+            </w:r>
+            <w:proofErr w:type="spellEnd"/>
+          </w:p>
+          <w:p>
+            <w:pPr>
+              <w:autoSpaceDE w:val="0"/>
+              <w:autoSpaceDN w:val="0"/>
+              <w:adjustRightInd w:val="0"/>
+              <w:rPr>
+                <w:rFonts w:ascii="LiberationSans" w:hAnsi="LiberationSans" w:cs="LiberationSans"/>
+                <w:sz w:val="20"/>
+                <w:szCs w:val="20"/>
+              </w:rPr>
+            </w:pPr>
+            <w:r>
+              <w:rPr>
+                <w:rFonts w:ascii="LiberationSans" w:hAnsi="LiberationSans" w:cs="LiberationSans"/>
+                <w:sz w:val="20"/>
+                <w:szCs w:val="20"/>
+              </w:rPr>
+              <w:t xml:space="preserve">5 Pedro </w:t>
+            </w:r>
+            <w:proofErr w:type="spellStart"/>
+            <w:r>
+              <w:rPr>
+                <w:rFonts w:ascii="LiberationSans" w:hAnsi="LiberationSans" w:cs="LiberationSans"/>
+                <w:sz w:val="20"/>
+                <w:szCs w:val="20"/>
+              </w:rPr>
+              <w:t>Picapiedras</w:t>
+            </w:r>
+            <w:proofErr w:type="spellEnd"/>
+          </w:p>
+          <w:p>
+            <w:pPr>
+              <w:autoSpaceDE w:val="0"/>
+              <w:autoSpaceDN w:val="0"/>
+              <w:adjustRightInd w:val="0"/>
+              <w:rPr>
+                <w:rFonts w:ascii="LiberationSans" w:hAnsi="LiberationSans" w:cs="LiberationSans"/>
+                <w:sz w:val="20"/>
+                <w:szCs w:val="20"/>
+              </w:rPr>
+            </w:pPr>
+            <w:r>
+              <w:rPr>
+                <w:rFonts w:ascii="LiberationSans" w:hAnsi="LiberationSans" w:cs="LiberationSans"/>
+                <w:sz w:val="20"/>
+                <w:szCs w:val="20"/>
+              </w:rPr>
+              <w:t xml:space="preserve">7 Pablo </w:t>
+            </w:r>
+            <w:proofErr w:type="spellStart"/>
+            <w:r>
+              <w:rPr>
+                <w:rFonts w:ascii="LiberationSans" w:hAnsi="LiberationSans" w:cs="LiberationSans"/>
+                <w:sz w:val="20"/>
+                <w:szCs w:val="20"/>
+              </w:rPr>
+              <w:t>Marmol</w:t>
+            </w:r>
+            <w:proofErr w:type="spellEnd"/>
+          </w:p>
+          <w:p>
+            <w:pPr>
+              <w:autoSpaceDE w:val="0"/>
+              <w:autoSpaceDN w:val="0"/>
+              <w:adjustRightInd w:val="0"/>
+              <w:rPr>
+                <w:rFonts w:ascii="LiberationSans" w:hAnsi="LiberationSans" w:cs="LiberationSans"/>
+                <w:sz w:val="20"/>
+                <w:szCs w:val="20"/>
+              </w:rPr>
+            </w:pPr>
+            <w:r>
+              <w:rPr>
+                <w:rFonts w:ascii="LiberationSans" w:hAnsi="LiberationSans" w:cs="LiberationSans"/>
+                <w:sz w:val="20"/>
+                <w:szCs w:val="20"/>
+              </w:rPr>
+              <w:t xml:space="preserve">23 Toribio </w:t>
+            </w:r>
+            <w:proofErr w:type="spellStart"/>
+            <w:r>
+              <w:rPr>
+                <w:rFonts w:ascii="LiberationSans" w:hAnsi="LiberationSans" w:cs="LiberationSans"/>
+                <w:sz w:val="20"/>
+                <w:szCs w:val="20"/>
+              </w:rPr>
+              <w:t>Tevez</w:t>
+            </w:r>
+            <w:proofErr w:type="spellEnd"/>
+          </w:p>
+          <w:p>
+            <w:pPr>
+              <w:autoSpaceDE w:val="0"/>
+              <w:autoSpaceDN w:val="0"/>
+              <w:adjustRightInd w:val="0"/>
+              <w:rPr>
+                <w:rFonts w:ascii="LiberationSans" w:hAnsi="LiberationSans" w:cs="LiberationSans"/>
+                <w:sz w:val="20"/>
+                <w:szCs w:val="20"/>
+              </w:rPr>
+            </w:pPr>
+            <w:r>
+              <w:rPr>
+                <w:rFonts w:ascii="LiberationSans" w:hAnsi="LiberationSans" w:cs="LiberationSans"/>
+                <w:sz w:val="20"/>
+                <w:szCs w:val="20"/>
+              </w:rPr>
+              <w:t xml:space="preserve">2 </w:t>
+            </w:r>
+            <w:proofErr w:type="spellStart"/>
+            <w:r>
+              <w:rPr>
+                <w:rFonts w:ascii="LiberationSans" w:hAnsi="LiberationSans" w:cs="LiberationSans"/>
+                <w:sz w:val="20"/>
+                <w:szCs w:val="20"/>
+              </w:rPr>
+              <w:t>Angel</w:t>
+            </w:r>
+            <w:proofErr w:type="spellEnd"/>
+            <w:r>
+              <w:rPr>
+                <w:rFonts w:ascii="LiberationSans" w:hAnsi="LiberationSans" w:cs="LiberationSans"/>
+                <w:sz w:val="20"/>
+                <w:szCs w:val="20"/>
+              </w:rPr>
+              <w:t xml:space="preserve"> </w:t>
+            </w:r>
+            <w:proofErr w:type="spellStart"/>
+            <w:r>
+              <w:rPr>
+                <w:rFonts w:ascii="LiberationSans" w:hAnsi="LiberationSans" w:cs="LiberationSans"/>
+                <w:sz w:val="20"/>
+                <w:szCs w:val="20"/>
+              </w:rPr>
+              <w:t>Croce</w:t>
+            </w:r>
+            <w:proofErr w:type="spellEnd"/>
+          </w:p>
+          <w:p>
+            <w:pPr>
+              <w:autoSpaceDE w:val="0"/>
+              <w:autoSpaceDN w:val="0"/>
+              <w:adjustRightInd w:val="0"/>
+              <w:rPr>
+                <w:rFonts w:ascii="LiberationSans" w:hAnsi="LiberationSans" w:cs="LiberationSans"/>
+                <w:sz w:val="20"/>
+                <w:szCs w:val="20"/>
+              </w:rPr>
+            </w:pPr>
+            <w:r>
+              <w:rPr>
+                <w:rFonts w:ascii="LiberationSans" w:hAnsi="LiberationSans" w:cs="LiberationSans"/>
+                <w:sz w:val="20"/>
+                <w:szCs w:val="20"/>
+              </w:rPr>
+              <w:t>40 Eduardo Sport</w:t>
+            </w:r>
+          </w:p>
+          <w:p>
+            <w:pPr>
+              <w:autoSpaceDE w:val="0"/>
+              <w:autoSpaceDN w:val="0"/>
+              <w:adjustRightInd w:val="0"/>
+              <w:rPr>
+                <w:rFonts w:ascii="LiberationSans" w:hAnsi="LiberationSans" w:cs="LiberationSans"/>
+                <w:sz w:val="20"/>
+                <w:szCs w:val="20"/>
+              </w:rPr>
+            </w:pPr>
+            <w:r>
+              <w:rPr>
+                <w:rFonts w:ascii="LiberationSans" w:hAnsi="LiberationSans" w:cs="LiberationSans"/>
+                <w:sz w:val="20"/>
+                <w:szCs w:val="20"/>
+              </w:rPr>
+              <w:t xml:space="preserve">55 Alberto </w:t>
+            </w:r>
+            <w:proofErr w:type="spellStart"/>
+            <w:r>
+              <w:rPr>
+                <w:rFonts w:ascii="LiberationSans" w:hAnsi="LiberationSans" w:cs="LiberationSans"/>
+                <w:sz w:val="20"/>
+                <w:szCs w:val="20"/>
+              </w:rPr>
+              <w:t>Lopez</w:t>
+            </w:r>
+            <w:proofErr w:type="spellEnd"/>
+          </w:p>
+          <w:p>
+            <w:pPr>
+              <w:autoSpaceDE w:val="0"/>
+              <w:autoSpaceDN w:val="0"/>
+              <w:adjustRightInd w:val="0"/>
+              <w:rPr>
+                <w:rFonts w:ascii="LiberationSans" w:hAnsi="LiberationSans" w:cs="LiberationSans"/>
+                <w:sz w:val="20"/>
+                <w:szCs w:val="20"/>
+              </w:rPr>
+            </w:pPr>
+            <w:r>
+              <w:rPr>
+                <w:rFonts w:ascii="LiberationSans" w:hAnsi="LiberationSans" w:cs="LiberationSans"/>
+                <w:sz w:val="20"/>
+                <w:szCs w:val="20"/>
+              </w:rPr>
+              <w:t>6 Nadia Nicomedes</w:t>
+            </w:r>
+          </w:p>
+          <w:p>
+            <w:pPr>
+              <w:autoSpaceDE w:val="0"/>
+              <w:autoSpaceDN w:val="0"/>
+              <w:adjustRightInd w:val="0"/>
+              <w:rPr>
+                <w:rFonts w:ascii="LiberationSans" w:hAnsi="LiberationSans" w:cs="LiberationSans"/>
+                <w:sz w:val="20"/>
+                <w:szCs w:val="20"/>
+              </w:rPr>
+            </w:pPr>
+            <w:r>
+              <w:rPr>
+                <w:rFonts w:ascii="LiberationSans" w:hAnsi="LiberationSans" w:cs="LiberationSans"/>
+                <w:sz w:val="20"/>
+                <w:szCs w:val="20"/>
+              </w:rPr>
+              <w:t xml:space="preserve">9 Abel </w:t>
+            </w:r>
+            <w:proofErr w:type="spellStart"/>
+            <w:r>
+              <w:rPr>
+                <w:rFonts w:ascii="LiberationSans" w:hAnsi="LiberationSans" w:cs="LiberationSans"/>
+                <w:sz w:val="20"/>
+                <w:szCs w:val="20"/>
+              </w:rPr>
+              <w:t>Avila</w:t>
+            </w:r>
+            <w:proofErr w:type="spellEnd"/>
+          </w:p>
+          <w:p>
+            <w:pPr>
+              <w:autoSpaceDE w:val="0"/>
+              <w:autoSpaceDN w:val="0"/>
+              <w:adjustRightInd w:val="0"/>
+              <w:rPr>
+                <w:rFonts w:ascii="LiberationSans" w:hAnsi="LiberationSans" w:cs="LiberationSans"/>
+                <w:sz w:val="20"/>
+                <w:szCs w:val="20"/>
+              </w:rPr>
+            </w:pPr>
+            <w:r>
+              <w:rPr>
+                <w:rFonts w:ascii="LiberationSans" w:hAnsi="LiberationSans" w:cs="LiberationSans"/>
+                <w:sz w:val="20"/>
+                <w:szCs w:val="20"/>
+              </w:rPr>
+              <w:t xml:space="preserve">15 </w:t>
+            </w:r>
+            <w:proofErr w:type="spellStart"/>
+            <w:r>
+              <w:rPr>
+                <w:rFonts w:ascii="LiberationSans" w:hAnsi="LiberationSans" w:cs="LiberationSans"/>
+                <w:sz w:val="20"/>
+                <w:szCs w:val="20"/>
+              </w:rPr>
+              <w:t>Victor</w:t>
+            </w:r>
+            <w:proofErr w:type="spellEnd"/>
+            <w:r>
+              <w:rPr>
+                <w:rFonts w:ascii="LiberationSans" w:hAnsi="LiberationSans" w:cs="LiberationSans"/>
+                <w:sz w:val="20"/>
+                <w:szCs w:val="20"/>
+              </w:rPr>
+              <w:t xml:space="preserve"> Tazo</w:t>
+            </w:r>
+          </w:p>
+          <w:p>
+            <w:r>
+              <w:rPr>
+                <w:rFonts w:ascii="LiberationSans" w:hAnsi="LiberationSans" w:cs="LiberationSans"/>
+                <w:sz w:val="20"/>
+                <w:szCs w:val="20"/>
+              </w:rPr>
+              <w:t xml:space="preserve">16 Zoilo </w:t>
+            </w:r>
+            <w:proofErr w:type="spellStart"/>
+            <w:r>
+              <w:rPr>
+                <w:rFonts w:ascii="LiberationSans" w:hAnsi="LiberationSans" w:cs="LiberationSans"/>
+                <w:sz w:val="20"/>
+                <w:szCs w:val="20"/>
+              </w:rPr>
+              <w:t>Zenon</w:t>
+            </w:r>
+            <w:proofErr w:type="spellEnd"/>
+          </w:p>
+        </w:tc>
+        <w:tc>
+          <w:tcPr>
+            <w:tcW w:w="4247" w:type="dxa"/>
+          </w:tcPr>
+          <w:p>
+            <w:pPr>
+              <w:autoSpaceDE w:val="0"/>
+              <w:autoSpaceDN w:val="0"/>
+              <w:adjustRightInd w:val="0"/>
+              <w:rPr>
+                <w:rFonts w:ascii="LiberationSans" w:hAnsi="LiberationSans" w:cs="LiberationSans"/>
+                <w:sz w:val="20"/>
+                <w:szCs w:val="20"/>
+              </w:rPr>
+            </w:pPr>
+            <w:r>
+              <w:rPr>
+                <w:rFonts w:ascii="LiberationSans" w:hAnsi="LiberationSans" w:cs="LiberationSans"/>
+                <w:sz w:val="20"/>
+                <w:szCs w:val="20"/>
+              </w:rPr>
+              <w:t xml:space="preserve">2 </w:t>
+            </w:r>
+            <w:proofErr w:type="spellStart"/>
+            <w:r>
+              <w:rPr>
+                <w:rFonts w:ascii="LiberationSans" w:hAnsi="LiberationSans" w:cs="LiberationSans"/>
+                <w:sz w:val="20"/>
+                <w:szCs w:val="20"/>
+              </w:rPr>
+              <w:t>Angel</w:t>
+            </w:r>
+            <w:proofErr w:type="spellEnd"/>
+            <w:r>
+              <w:rPr>
+                <w:rFonts w:ascii="LiberationSans" w:hAnsi="LiberationSans" w:cs="LiberationSans"/>
+                <w:sz w:val="20"/>
+                <w:szCs w:val="20"/>
+              </w:rPr>
+              <w:t xml:space="preserve"> </w:t>
+            </w:r>
+            <w:proofErr w:type="spellStart"/>
+            <w:r>
+              <w:rPr>
+                <w:rFonts w:ascii="LiberationSans" w:hAnsi="LiberationSans" w:cs="LiberationSans"/>
+                <w:sz w:val="20"/>
+                <w:szCs w:val="20"/>
+              </w:rPr>
+              <w:t>Croce</w:t>
+            </w:r>
+            <w:proofErr w:type="spellEnd"/>
+          </w:p>
+          <w:p>
+            <w:pPr>
+              <w:autoSpaceDE w:val="0"/>
+              <w:autoSpaceDN w:val="0"/>
+              <w:adjustRightInd w:val="0"/>
+              <w:rPr>
+                <w:rFonts w:ascii="LiberationSans" w:hAnsi="LiberationSans" w:cs="LiberationSans"/>
+                <w:sz w:val="20"/>
+                <w:szCs w:val="20"/>
+              </w:rPr>
+            </w:pPr>
+            <w:r>
+              <w:rPr>
+                <w:rFonts w:ascii="LiberationSans" w:hAnsi="LiberationSans" w:cs="LiberationSans"/>
+                <w:sz w:val="20"/>
+                <w:szCs w:val="20"/>
+              </w:rPr>
+              <w:t xml:space="preserve">5 Pedro </w:t>
+            </w:r>
+            <w:proofErr w:type="spellStart"/>
+            <w:r>
+              <w:rPr>
+                <w:rFonts w:ascii="LiberationSans" w:hAnsi="LiberationSans" w:cs="LiberationSans"/>
+                <w:sz w:val="20"/>
+                <w:szCs w:val="20"/>
+              </w:rPr>
+              <w:t>Picapiedras</w:t>
+            </w:r>
+            <w:proofErr w:type="spellEnd"/>
+          </w:p>
+          <w:p>
+            <w:pPr>
+              <w:autoSpaceDE w:val="0"/>
+              <w:autoSpaceDN w:val="0"/>
+              <w:adjustRightInd w:val="0"/>
+              <w:rPr>
+                <w:rFonts w:ascii="LiberationSans" w:hAnsi="LiberationSans" w:cs="LiberationSans"/>
+                <w:sz w:val="20"/>
+                <w:szCs w:val="20"/>
+              </w:rPr>
+            </w:pPr>
+            <w:r>
+              <w:rPr>
+                <w:rFonts w:ascii="LiberationSans" w:hAnsi="LiberationSans" w:cs="LiberationSans"/>
+                <w:sz w:val="20"/>
+                <w:szCs w:val="20"/>
+              </w:rPr>
+              <w:t>6 Nadia Nicomedes</w:t>
+            </w:r>
+          </w:p>
+          <w:p>
+            <w:pPr>
+              <w:autoSpaceDE w:val="0"/>
+              <w:autoSpaceDN w:val="0"/>
+              <w:adjustRightInd w:val="0"/>
+              <w:rPr>
+                <w:rFonts w:ascii="LiberationSans" w:hAnsi="LiberationSans" w:cs="LiberationSans"/>
+                <w:sz w:val="20"/>
+                <w:szCs w:val="20"/>
+              </w:rPr>
+            </w:pPr>
+            <w:r>
+              <w:rPr>
+                <w:rFonts w:ascii="LiberationSans" w:hAnsi="LiberationSans" w:cs="LiberationSans"/>
+                <w:sz w:val="20"/>
+                <w:szCs w:val="20"/>
+              </w:rPr>
+              <w:t xml:space="preserve">7 Pablo </w:t>
+            </w:r>
+            <w:proofErr w:type="spellStart"/>
+            <w:r>
+              <w:rPr>
+                <w:rFonts w:ascii="LiberationSans" w:hAnsi="LiberationSans" w:cs="LiberationSans"/>
+                <w:sz w:val="20"/>
+                <w:szCs w:val="20"/>
+              </w:rPr>
+              <w:t>Marmol</w:t>
+            </w:r>
+            <w:proofErr w:type="spellEnd"/>
+          </w:p>
+          <w:p>
+            <w:pPr>
+              <w:autoSpaceDE w:val="0"/>
+              <w:autoSpaceDN w:val="0"/>
+              <w:adjustRightInd w:val="0"/>
+              <w:rPr>
+                <w:rFonts w:ascii="LiberationSans" w:hAnsi="LiberationSans" w:cs="LiberationSans"/>
+                <w:sz w:val="20"/>
+                <w:szCs w:val="20"/>
+              </w:rPr>
+            </w:pPr>
+            <w:r>
+              <w:rPr>
+                <w:rFonts w:ascii="LiberationSans" w:hAnsi="LiberationSans" w:cs="LiberationSans"/>
+                <w:sz w:val="20"/>
+                <w:szCs w:val="20"/>
+              </w:rPr>
+              <w:t xml:space="preserve">9 Abel </w:t>
+            </w:r>
+            <w:proofErr w:type="spellStart"/>
+            <w:r>
+              <w:rPr>
+                <w:rFonts w:ascii="LiberationSans" w:hAnsi="LiberationSans" w:cs="LiberationSans"/>
+                <w:sz w:val="20"/>
+                <w:szCs w:val="20"/>
+              </w:rPr>
+              <w:t>Avila</w:t>
+            </w:r>
+            <w:proofErr w:type="spellEnd"/>
+          </w:p>
+          <w:p>
+            <w:pPr>
+              <w:autoSpaceDE w:val="0"/>
+              <w:autoSpaceDN w:val="0"/>
+              <w:adjustRightInd w:val="0"/>
+              <w:rPr>
+                <w:rFonts w:ascii="LiberationSans" w:hAnsi="LiberationSans" w:cs="LiberationSans"/>
+                <w:sz w:val="20"/>
+                <w:szCs w:val="20"/>
+              </w:rPr>
+            </w:pPr>
+            <w:r>
+              <w:rPr>
+                <w:rFonts w:ascii="LiberationSans" w:hAnsi="LiberationSans" w:cs="LiberationSans"/>
+                <w:sz w:val="20"/>
+                <w:szCs w:val="20"/>
+              </w:rPr>
+              <w:t xml:space="preserve">10 Nicanor </w:t>
+            </w:r>
+            <w:proofErr w:type="spellStart"/>
+            <w:r>
+              <w:rPr>
+                <w:rFonts w:ascii="LiberationSans" w:hAnsi="LiberationSans" w:cs="LiberationSans"/>
+                <w:sz w:val="20"/>
+                <w:szCs w:val="20"/>
+              </w:rPr>
+              <w:t>Gonzalez</w:t>
+            </w:r>
+            <w:proofErr w:type="spellEnd"/>
+          </w:p>
+          <w:p>
+            <w:pPr>
+              <w:autoSpaceDE w:val="0"/>
+              <w:autoSpaceDN w:val="0"/>
+              <w:adjustRightInd w:val="0"/>
+              <w:rPr>
+                <w:rFonts w:ascii="LiberationSans" w:hAnsi="LiberationSans" w:cs="LiberationSans"/>
+                <w:sz w:val="20"/>
+                <w:szCs w:val="20"/>
+              </w:rPr>
+            </w:pPr>
+            <w:r>
+              <w:rPr>
+                <w:rFonts w:ascii="LiberationSans" w:hAnsi="LiberationSans" w:cs="LiberationSans"/>
+                <w:sz w:val="20"/>
+                <w:szCs w:val="20"/>
+              </w:rPr>
+              <w:t xml:space="preserve">15 </w:t>
+            </w:r>
+            <w:proofErr w:type="spellStart"/>
+            <w:r>
+              <w:rPr>
+                <w:rFonts w:ascii="LiberationSans" w:hAnsi="LiberationSans" w:cs="LiberationSans"/>
+                <w:sz w:val="20"/>
+                <w:szCs w:val="20"/>
+              </w:rPr>
+              <w:t>Victor</w:t>
+            </w:r>
+            <w:proofErr w:type="spellEnd"/>
+            <w:r>
+              <w:rPr>
+                <w:rFonts w:ascii="LiberationSans" w:hAnsi="LiberationSans" w:cs="LiberationSans"/>
+                <w:sz w:val="20"/>
+                <w:szCs w:val="20"/>
+              </w:rPr>
+              <w:t xml:space="preserve"> Tazo</w:t>
+            </w:r>
+          </w:p>
+          <w:p>
+            <w:pPr>
+              <w:autoSpaceDE w:val="0"/>
+              <w:autoSpaceDN w:val="0"/>
+              <w:adjustRightInd w:val="0"/>
+              <w:rPr>
+                <w:rFonts w:ascii="LiberationSans" w:hAnsi="LiberationSans" w:cs="LiberationSans"/>
+                <w:sz w:val="20"/>
+                <w:szCs w:val="20"/>
+              </w:rPr>
+            </w:pPr>
+            <w:r>
+              <w:rPr>
+                <w:rFonts w:ascii="LiberationSans" w:hAnsi="LiberationSans" w:cs="LiberationSans"/>
+                <w:sz w:val="20"/>
+                <w:szCs w:val="20"/>
+              </w:rPr>
+              <w:t xml:space="preserve">16 Zoilo </w:t>
+            </w:r>
+            <w:proofErr w:type="spellStart"/>
+            <w:r>
+              <w:rPr>
+                <w:rFonts w:ascii="LiberationSans" w:hAnsi="LiberationSans" w:cs="LiberationSans"/>
+                <w:sz w:val="20"/>
+                <w:szCs w:val="20"/>
+              </w:rPr>
+              <w:t>Zenon</w:t>
+            </w:r>
+            <w:proofErr w:type="spellEnd"/>
+          </w:p>
+          <w:p>
+            <w:pPr>
+              <w:autoSpaceDE w:val="0"/>
+              <w:autoSpaceDN w:val="0"/>
+              <w:adjustRightInd w:val="0"/>
+              <w:rPr>
+                <w:rFonts w:ascii="LiberationSans" w:hAnsi="LiberationSans" w:cs="LiberationSans"/>
+                <w:sz w:val="20"/>
+                <w:szCs w:val="20"/>
+              </w:rPr>
+            </w:pPr>
+            <w:r>
+              <w:rPr>
+                <w:rFonts w:ascii="LiberationSans" w:hAnsi="LiberationSans" w:cs="LiberationSans"/>
+                <w:sz w:val="20"/>
+                <w:szCs w:val="20"/>
+              </w:rPr>
+              <w:t xml:space="preserve">23 Toribio </w:t>
+            </w:r>
+            <w:proofErr w:type="spellStart"/>
+            <w:r>
+              <w:rPr>
+                <w:rFonts w:ascii="LiberationSans" w:hAnsi="LiberationSans" w:cs="LiberationSans"/>
+                <w:sz w:val="20"/>
+                <w:szCs w:val="20"/>
+              </w:rPr>
+              <w:t>Tevez</w:t>
+            </w:r>
+            <w:proofErr w:type="spellEnd"/>
+          </w:p>
+          <w:p>
+            <w:pPr>
+              <w:autoSpaceDE w:val="0"/>
+              <w:autoSpaceDN w:val="0"/>
+              <w:adjustRightInd w:val="0"/>
+              <w:rPr>
+                <w:rFonts w:ascii="LiberationSans" w:hAnsi="LiberationSans" w:cs="LiberationSans"/>
+                <w:sz w:val="20"/>
+                <w:szCs w:val="20"/>
+              </w:rPr>
+            </w:pPr>
+            <w:r>
+              <w:rPr>
+                <w:rFonts w:ascii="LiberationSans" w:hAnsi="LiberationSans" w:cs="LiberationSans"/>
+                <w:sz w:val="20"/>
+                <w:szCs w:val="20"/>
+              </w:rPr>
+              <w:t>40 Eduardo Sport</w:t>
+            </w:r>
+          </w:p>
+          <w:p>
+            <w:r>
+              <w:rPr>
+                <w:rFonts w:ascii="LiberationSans" w:hAnsi="LiberationSans" w:cs="LiberationSans"/>
+                <w:sz w:val="20"/>
+                <w:szCs w:val="20"/>
+              </w:rPr>
+              <w:t xml:space="preserve">55 Alberto </w:t>
+            </w:r>
+            <w:proofErr w:type="spellStart"/>
+            <w:r>
+              <w:rPr>
+                <w:rFonts w:ascii="LiberationSans" w:hAnsi="LiberationSans" w:cs="LiberationSans"/>
+                <w:sz w:val="20"/>
+                <w:szCs w:val="20"/>
+              </w:rPr>
+              <w:t>Lopez</w:t>
+            </w:r>
+            <w:proofErr w:type="spellEnd"/>
+          </w:p>
+        </w:tc>
+      </w:tr>
+    </w:tbl>
+    <w:p/>
+    <w:p/>
     <w:p>
       <w:r>
         <w:t>01_Faltan Blancos</w:t>
@@ -469,6 +1208,7 @@
     <w:p/>
     <w:p>
       <w:r>
+        <w:lastRenderedPageBreak/>
         <w:t>04_Lee Bien Archivo</w:t>
       </w:r>
     </w:p>
@@ -492,8 +1232,6 @@
       <w:r>
         <w:t xml:space="preserve"> en el archivo</w:t>
       </w:r>
-      <w:bookmarkStart w:id="0" w:name="_GoBack"/>
-      <w:bookmarkEnd w:id="0"/>
     </w:p>
     <w:tbl>
       <w:tblPr>
@@ -957,7 +1695,10 @@
           </w:tcPr>
           <w:p>
             <w:r>
-              <w:t xml:space="preserve">6846546548998 Muchos </w:t>
+              <w:t>655360</w:t>
+            </w:r>
+            <w:r>
+              <w:t xml:space="preserve"> Muchos </w:t>
             </w:r>
             <w:proofErr w:type="spellStart"/>
             <w:r>
@@ -972,29 +1713,40 @@
           </w:tcPr>
           <w:p>
             <w:r>
-              <w:t>7854654546 Muchos Menos</w:t>
-            </w:r>
-          </w:p>
-        </w:tc>
-      </w:tr>
-      <w:tr>
-        <w:tc>
-          <w:tcPr>
-            <w:tcW w:w="4247" w:type="dxa"/>
-          </w:tcPr>
-          <w:p>
-            <w:r>
-              <w:t>7854654546 Muchos Menos</w:t>
-            </w:r>
-          </w:p>
-        </w:tc>
-        <w:tc>
-          <w:tcPr>
-            <w:tcW w:w="4247" w:type="dxa"/>
-          </w:tcPr>
-          <w:p>
-            <w:r>
-              <w:t xml:space="preserve">6846546548998 Muchos </w:t>
+              <w:t>39000</w:t>
+            </w:r>
+            <w:bookmarkStart w:id="0" w:name="_GoBack"/>
+            <w:bookmarkEnd w:id="0"/>
+            <w:r>
+              <w:t xml:space="preserve"> Muchos Menos</w:t>
+            </w:r>
+          </w:p>
+        </w:tc>
+      </w:tr>
+      <w:tr>
+        <w:tc>
+          <w:tcPr>
+            <w:tcW w:w="4247" w:type="dxa"/>
+          </w:tcPr>
+          <w:p>
+            <w:r>
+              <w:t>39000</w:t>
+            </w:r>
+            <w:r>
+              <w:t xml:space="preserve"> Muchos Menos</w:t>
+            </w:r>
+          </w:p>
+        </w:tc>
+        <w:tc>
+          <w:tcPr>
+            <w:tcW w:w="4247" w:type="dxa"/>
+          </w:tcPr>
+          <w:p>
+            <w:r>
+              <w:t>655360</w:t>
+            </w:r>
+            <w:r>
+              <w:t xml:space="preserve"> Muchos </w:t>
             </w:r>
             <w:proofErr w:type="spellStart"/>
             <w:r>

</xml_diff>

<commit_message>
Se agrego el caso 07_Caso fatiga
</commit_message>
<xml_diff>
--- a/H_Clinicas/LotesDePrueba.docx
+++ b/H_Clinicas/LotesDePrueba.docx
@@ -1715,64 +1715,148 @@
             <w:r>
               <w:t>39000</w:t>
             </w:r>
+            <w:r>
+              <w:t xml:space="preserve"> Muchos Menos</w:t>
+            </w:r>
+          </w:p>
+        </w:tc>
+      </w:tr>
+      <w:tr>
+        <w:tc>
+          <w:tcPr>
+            <w:tcW w:w="4247" w:type="dxa"/>
+          </w:tcPr>
+          <w:p>
+            <w:r>
+              <w:t>39000</w:t>
+            </w:r>
+            <w:r>
+              <w:t xml:space="preserve"> Muchos Menos</w:t>
+            </w:r>
+          </w:p>
+        </w:tc>
+        <w:tc>
+          <w:tcPr>
+            <w:tcW w:w="4247" w:type="dxa"/>
+          </w:tcPr>
+          <w:p>
+            <w:r>
+              <w:t>655360</w:t>
+            </w:r>
+            <w:r>
+              <w:t xml:space="preserve"> Muchos </w:t>
+            </w:r>
+            <w:proofErr w:type="spellStart"/>
+            <w:r>
+              <w:t>Numeros</w:t>
+            </w:r>
+            <w:proofErr w:type="spellEnd"/>
+          </w:p>
+        </w:tc>
+      </w:tr>
+      <w:tr>
+        <w:tc>
+          <w:tcPr>
+            <w:tcW w:w="4247" w:type="dxa"/>
+          </w:tcPr>
+          <w:p>
+            <w:r>
+              <w:t xml:space="preserve">10 </w:t>
+            </w:r>
+            <w:proofErr w:type="spellStart"/>
+            <w:r>
+              <w:t>Roman</w:t>
+            </w:r>
+            <w:proofErr w:type="spellEnd"/>
+            <w:r>
+              <w:t xml:space="preserve"> Riquelme</w:t>
+            </w:r>
+          </w:p>
+        </w:tc>
+        <w:tc>
+          <w:tcPr>
+            <w:tcW w:w="4247" w:type="dxa"/>
+          </w:tcPr>
+          <w:p/>
+        </w:tc>
+      </w:tr>
+    </w:tbl>
+    <w:p/>
+    <w:p>
+      <w:r>
+        <w:t>07_Caso Fatiga</w:t>
+      </w:r>
+    </w:p>
+    <w:p>
+      <w:proofErr w:type="spellStart"/>
+      <w:r>
+        <w:t>Desc</w:t>
+      </w:r>
+      <w:proofErr w:type="spellEnd"/>
+      <w:r>
+        <w:t>:</w:t>
+      </w:r>
+    </w:p>
+    <w:tbl>
+      <w:tblPr>
+        <w:tblStyle w:val="Tablaconcuadrcula"/>
+        <w:tblW w:w="0" w:type="auto"/>
+        <w:tblLook w:val="04A0" w:firstRow="1" w:lastRow="0" w:firstColumn="1" w:lastColumn="0" w:noHBand="0" w:noVBand="1"/>
+      </w:tblPr>
+      <w:tblGrid>
+        <w:gridCol w:w="4247"/>
+        <w:gridCol w:w="4247"/>
+      </w:tblGrid>
+      <w:tr>
+        <w:tc>
+          <w:tcPr>
+            <w:tcW w:w="4247" w:type="dxa"/>
+          </w:tcPr>
+          <w:p>
+            <w:r>
+              <w:t>In</w:t>
+            </w:r>
+          </w:p>
+        </w:tc>
+        <w:tc>
+          <w:tcPr>
+            <w:tcW w:w="4247" w:type="dxa"/>
+          </w:tcPr>
+          <w:p>
+            <w:proofErr w:type="spellStart"/>
+            <w:r>
+              <w:t>Out</w:t>
+            </w:r>
+            <w:proofErr w:type="spellEnd"/>
+          </w:p>
+        </w:tc>
+      </w:tr>
+      <w:tr>
+        <w:tc>
+          <w:tcPr>
+            <w:tcW w:w="4247" w:type="dxa"/>
+          </w:tcPr>
+          <w:p>
+            <w:r>
+              <w:t>40000</w:t>
+            </w:r>
+          </w:p>
+          <w:p>
+            <w:r>
+              <w:t>.</w:t>
+            </w:r>
+          </w:p>
+          <w:p>
+            <w:r>
+              <w:t>.</w:t>
+            </w:r>
+          </w:p>
+          <w:p>
+            <w:r>
+              <w:t>.</w:t>
+            </w:r>
             <w:bookmarkStart w:id="0" w:name="_GoBack"/>
             <w:bookmarkEnd w:id="0"/>
-            <w:r>
-              <w:t xml:space="preserve"> Muchos Menos</w:t>
-            </w:r>
-          </w:p>
-        </w:tc>
-      </w:tr>
-      <w:tr>
-        <w:tc>
-          <w:tcPr>
-            <w:tcW w:w="4247" w:type="dxa"/>
-          </w:tcPr>
-          <w:p>
-            <w:r>
-              <w:t>39000</w:t>
-            </w:r>
-            <w:r>
-              <w:t xml:space="preserve"> Muchos Menos</w:t>
-            </w:r>
-          </w:p>
-        </w:tc>
-        <w:tc>
-          <w:tcPr>
-            <w:tcW w:w="4247" w:type="dxa"/>
-          </w:tcPr>
-          <w:p>
-            <w:r>
-              <w:t>655360</w:t>
-            </w:r>
-            <w:r>
-              <w:t xml:space="preserve"> Muchos </w:t>
-            </w:r>
-            <w:proofErr w:type="spellStart"/>
-            <w:r>
-              <w:t>Numeros</w:t>
-            </w:r>
-            <w:proofErr w:type="spellEnd"/>
-          </w:p>
-        </w:tc>
-      </w:tr>
-      <w:tr>
-        <w:tc>
-          <w:tcPr>
-            <w:tcW w:w="4247" w:type="dxa"/>
-          </w:tcPr>
-          <w:p>
-            <w:r>
-              <w:t xml:space="preserve">10 </w:t>
-            </w:r>
-            <w:proofErr w:type="spellStart"/>
-            <w:r>
-              <w:t>Roman</w:t>
-            </w:r>
-            <w:proofErr w:type="spellEnd"/>
-            <w:r>
-              <w:t xml:space="preserve"> Riquelme</w:t>
-            </w:r>
           </w:p>
         </w:tc>
         <w:tc>

</xml_diff>

<commit_message>
Se modificaron casos que no iban, y el Generator ahora es sin dups
</commit_message>
<xml_diff>
--- a/H_Clinicas/LotesDePrueba.docx
+++ b/H_Clinicas/LotesDePrueba.docx
@@ -740,10 +740,12 @@
       </w:tr>
     </w:tbl>
     <w:p/>
-    <w:p/>
     <w:p>
       <w:r>
-        <w:t>01_Faltan Blancos</w:t>
+        <w:t>01_</w:t>
+      </w:r>
+      <w:r>
+        <w:t>Mismo Nombre</w:t>
       </w:r>
     </w:p>
     <w:p>
@@ -820,8 +822,24 @@
           </w:tcPr>
           <w:p>
             <w:r>
-              <w:t>54JaimeFulanito</w:t>
-            </w:r>
+              <w:t>54</w:t>
+            </w:r>
+            <w:r>
+              <w:t xml:space="preserve"> </w:t>
+            </w:r>
+            <w:proofErr w:type="spellStart"/>
+            <w:r>
+              <w:t>Laverni</w:t>
+            </w:r>
+            <w:proofErr w:type="spellEnd"/>
+            <w:r>
+              <w:t xml:space="preserve"> </w:t>
+            </w:r>
+            <w:proofErr w:type="spellStart"/>
+            <w:r>
+              <w:t>Ladron</w:t>
+            </w:r>
+            <w:proofErr w:type="spellEnd"/>
           </w:p>
         </w:tc>
         <w:tc>
@@ -861,7 +879,13 @@
           </w:tcPr>
           <w:p>
             <w:r>
-              <w:t>89Rodrigo Palacios</w:t>
+              <w:t>89</w:t>
+            </w:r>
+            <w:r>
+              <w:t xml:space="preserve"> </w:t>
+            </w:r>
+            <w:r>
+              <w:t>Rodrigo Palacios</w:t>
             </w:r>
           </w:p>
         </w:tc>
@@ -883,7 +907,15 @@
             </w:r>
             <w:proofErr w:type="spellStart"/>
             <w:r>
-              <w:t>LaverniLadron</w:t>
+              <w:t>Laverni</w:t>
+            </w:r>
+            <w:proofErr w:type="spellEnd"/>
+            <w:r>
+              <w:t xml:space="preserve"> </w:t>
+            </w:r>
+            <w:proofErr w:type="spellStart"/>
+            <w:r>
+              <w:t>Ladron</w:t>
             </w:r>
             <w:proofErr w:type="spellEnd"/>
           </w:p>
@@ -899,7 +931,10 @@
     <w:p/>
     <w:p>
       <w:r>
-        <w:t>02_Cantidad Incorrecta</w:t>
+        <w:t>02_</w:t>
+      </w:r>
+      <w:r>
+        <w:t>Lista nula</w:t>
       </w:r>
     </w:p>
     <w:p>
@@ -955,43 +990,7 @@
           </w:tcPr>
           <w:p>
             <w:r>
-              <w:t>3</w:t>
-            </w:r>
-          </w:p>
-        </w:tc>
-        <w:tc>
-          <w:tcPr>
-            <w:tcW w:w="4247" w:type="dxa"/>
-          </w:tcPr>
-          <w:p/>
-        </w:tc>
-      </w:tr>
-      <w:tr>
-        <w:tc>
-          <w:tcPr>
-            <w:tcW w:w="4247" w:type="dxa"/>
-          </w:tcPr>
-          <w:p>
-            <w:r>
-              <w:t>88 Javier Cal</w:t>
-            </w:r>
-          </w:p>
-        </w:tc>
-        <w:tc>
-          <w:tcPr>
-            <w:tcW w:w="4247" w:type="dxa"/>
-          </w:tcPr>
-          <w:p/>
-        </w:tc>
-      </w:tr>
-      <w:tr>
-        <w:tc>
-          <w:tcPr>
-            <w:tcW w:w="4247" w:type="dxa"/>
-          </w:tcPr>
-          <w:p>
-            <w:r>
-              <w:t>75 Diego Serna</w:t>
+              <w:t>0</w:t>
             </w:r>
           </w:p>
         </w:tc>
@@ -1207,14 +1206,18 @@
     </w:tbl>
     <w:p/>
     <w:p>
-      <w:r>
-        <w:lastRenderedPageBreak/>
+      <w:bookmarkStart w:id="0" w:name="_GoBack"/>
+      <w:bookmarkEnd w:id="0"/>
+    </w:p>
+    <w:p>
+      <w:r>
         <w:t>04_Lee Bien Archivo</w:t>
       </w:r>
     </w:p>
     <w:p>
       <w:proofErr w:type="spellStart"/>
       <w:r>
+        <w:lastRenderedPageBreak/>
         <w:t>Desc</w:t>
       </w:r>
       <w:proofErr w:type="spellEnd"/>
@@ -1438,9 +1441,6 @@
         </w:tc>
       </w:tr>
     </w:tbl>
-    <w:p/>
-    <w:p/>
-    <w:p/>
     <w:p/>
     <w:p>
       <w:r>
@@ -1855,8 +1855,6 @@
             <w:r>
               <w:t>.</w:t>
             </w:r>
-            <w:bookmarkStart w:id="0" w:name="_GoBack"/>
-            <w:bookmarkEnd w:id="0"/>
           </w:p>
         </w:tc>
         <w:tc>

</xml_diff>

<commit_message>
Cambie algunos lotes de prueba
</commit_message>
<xml_diff>
--- a/H_Clinicas/LotesDePrueba.docx
+++ b/H_Clinicas/LotesDePrueba.docx
@@ -1005,7 +1005,10 @@
     <w:p/>
     <w:p>
       <w:r>
-        <w:t>03_Misma Historia</w:t>
+        <w:t>03_</w:t>
+      </w:r>
+      <w:r>
+        <w:t>HC es 0</w:t>
       </w:r>
     </w:p>
     <w:p>
@@ -1151,7 +1154,10 @@
           </w:tcPr>
           <w:p>
             <w:r>
-              <w:t>7 Esteban Quito</w:t>
+              <w:t>0</w:t>
+            </w:r>
+            <w:r>
+              <w:t xml:space="preserve"> Esteban Quito</w:t>
             </w:r>
           </w:p>
         </w:tc>
@@ -1192,7 +1198,10 @@
           </w:tcPr>
           <w:p>
             <w:r>
-              <w:t>65 Franco Sosa</w:t>
+              <w:t>67</w:t>
+            </w:r>
+            <w:r>
+              <w:t xml:space="preserve"> Franco Sosa</w:t>
             </w:r>
           </w:p>
         </w:tc>
@@ -1205,19 +1214,17 @@
       </w:tr>
     </w:tbl>
     <w:p/>
+    <w:p/>
+    <w:p/>
     <w:p>
-      <w:bookmarkStart w:id="0" w:name="_GoBack"/>
-      <w:bookmarkEnd w:id="0"/>
-    </w:p>
-    <w:p>
-      <w:r>
+      <w:r>
+        <w:lastRenderedPageBreak/>
         <w:t>04_Lee Bien Archivo</w:t>
       </w:r>
     </w:p>
     <w:p>
       <w:proofErr w:type="spellStart"/>
       <w:r>
-        <w:lastRenderedPageBreak/>
         <w:t>Desc</w:t>
       </w:r>
       <w:proofErr w:type="spellEnd"/>
@@ -1443,10 +1450,17 @@
     </w:tbl>
     <w:p/>
     <w:p>
-      <w:r>
-        <w:t>05_Negativos</w:t>
-      </w:r>
+      <w:bookmarkStart w:id="0" w:name="_GoBack"/>
+      <w:r>
+        <w:t xml:space="preserve">05_Rango de </w:t>
+      </w:r>
+      <w:proofErr w:type="spellStart"/>
+      <w:r>
+        <w:t>representacion</w:t>
+      </w:r>
+      <w:proofErr w:type="spellEnd"/>
     </w:p>
+    <w:bookmarkEnd w:id="0"/>
     <w:p>
       <w:proofErr w:type="spellStart"/>
       <w:r>
@@ -1457,7 +1471,7 @@
         <w:t>:</w:t>
       </w:r>
       <w:r>
-        <w:t xml:space="preserve"> Verifica que no tome en cuenta números negativos como historias clínicas </w:t>
+        <w:t xml:space="preserve"> </w:t>
       </w:r>
     </w:p>
     <w:tbl>
@@ -1537,7 +1551,10 @@
           </w:tcPr>
           <w:p>
             <w:r>
-              <w:t>-5 Guille Barros</w:t>
+              <w:t xml:space="preserve">68465454843 </w:t>
+            </w:r>
+            <w:r>
+              <w:t>Guille Barros</w:t>
             </w:r>
           </w:p>
         </w:tc>
@@ -1865,6 +1882,151 @@
         </w:tc>
       </w:tr>
     </w:tbl>
+    <w:p/>
+    <w:p/>
+    <w:p/>
+    <w:p/>
+    <w:p/>
+    <w:p>
+      <w:r>
+        <w:lastRenderedPageBreak/>
+        <w:t>08_Minimo a ordenar</w:t>
+      </w:r>
+    </w:p>
+    <w:p>
+      <w:proofErr w:type="spellStart"/>
+      <w:r>
+        <w:t>Desc</w:t>
+      </w:r>
+      <w:proofErr w:type="spellEnd"/>
+      <w:r>
+        <w:t>:</w:t>
+      </w:r>
+    </w:p>
+    <w:tbl>
+      <w:tblPr>
+        <w:tblStyle w:val="Tablaconcuadrcula"/>
+        <w:tblW w:w="0" w:type="auto"/>
+        <w:tblLook w:val="04A0" w:firstRow="1" w:lastRow="0" w:firstColumn="1" w:lastColumn="0" w:noHBand="0" w:noVBand="1"/>
+      </w:tblPr>
+      <w:tblGrid>
+        <w:gridCol w:w="4247"/>
+        <w:gridCol w:w="4247"/>
+      </w:tblGrid>
+      <w:tr>
+        <w:tc>
+          <w:tcPr>
+            <w:tcW w:w="4247" w:type="dxa"/>
+          </w:tcPr>
+          <w:p>
+            <w:r>
+              <w:t>In</w:t>
+            </w:r>
+          </w:p>
+        </w:tc>
+        <w:tc>
+          <w:tcPr>
+            <w:tcW w:w="4247" w:type="dxa"/>
+          </w:tcPr>
+          <w:p>
+            <w:proofErr w:type="spellStart"/>
+            <w:r>
+              <w:t>Out</w:t>
+            </w:r>
+            <w:proofErr w:type="spellEnd"/>
+          </w:p>
+        </w:tc>
+      </w:tr>
+      <w:tr>
+        <w:tc>
+          <w:tcPr>
+            <w:tcW w:w="4247" w:type="dxa"/>
+          </w:tcPr>
+          <w:p>
+            <w:r>
+              <w:t>2</w:t>
+            </w:r>
+          </w:p>
+        </w:tc>
+        <w:tc>
+          <w:tcPr>
+            <w:tcW w:w="4247" w:type="dxa"/>
+          </w:tcPr>
+          <w:p>
+            <w:r>
+              <w:t xml:space="preserve">10 </w:t>
+            </w:r>
+            <w:proofErr w:type="spellStart"/>
+            <w:r>
+              <w:t>Aprobame</w:t>
+            </w:r>
+            <w:proofErr w:type="spellEnd"/>
+            <w:r>
+              <w:t xml:space="preserve"> Profe</w:t>
+            </w:r>
+          </w:p>
+        </w:tc>
+      </w:tr>
+      <w:tr>
+        <w:tc>
+          <w:tcPr>
+            <w:tcW w:w="4247" w:type="dxa"/>
+          </w:tcPr>
+          <w:p>
+            <w:r>
+              <w:t xml:space="preserve">48 Maxi </w:t>
+            </w:r>
+            <w:proofErr w:type="spellStart"/>
+            <w:r>
+              <w:t>Trusso</w:t>
+            </w:r>
+            <w:proofErr w:type="spellEnd"/>
+          </w:p>
+        </w:tc>
+        <w:tc>
+          <w:tcPr>
+            <w:tcW w:w="4247" w:type="dxa"/>
+          </w:tcPr>
+          <w:p>
+            <w:r>
+              <w:t xml:space="preserve">48 Maxi </w:t>
+            </w:r>
+            <w:proofErr w:type="spellStart"/>
+            <w:r>
+              <w:t>Trusso</w:t>
+            </w:r>
+            <w:proofErr w:type="spellEnd"/>
+          </w:p>
+        </w:tc>
+      </w:tr>
+      <w:tr>
+        <w:tc>
+          <w:tcPr>
+            <w:tcW w:w="4247" w:type="dxa"/>
+          </w:tcPr>
+          <w:p>
+            <w:r>
+              <w:t xml:space="preserve">10 </w:t>
+            </w:r>
+            <w:proofErr w:type="spellStart"/>
+            <w:r>
+              <w:t>Aprobame</w:t>
+            </w:r>
+            <w:proofErr w:type="spellEnd"/>
+            <w:r>
+              <w:t xml:space="preserve"> Profe</w:t>
+            </w:r>
+          </w:p>
+        </w:tc>
+        <w:tc>
+          <w:tcPr>
+            <w:tcW w:w="4247" w:type="dxa"/>
+          </w:tcPr>
+          <w:p/>
+        </w:tc>
+      </w:tr>
+    </w:tbl>
+    <w:p/>
     <w:p/>
     <w:sectPr>
       <w:pgSz w:w="11906" w:h="16838"/>

</xml_diff>